<commit_message>
feat: update with MOBIKE
Signed-off-by: Hollow Man <hollowman@opensuse.org>
</commit_message>
<xml_diff>
--- a/docs-design.docx
+++ b/docs-design.docx
@@ -2566,9 +2566,68 @@
       </w:pPr>
       <w:r>
         <w:rPr>
-          <w:color w:val="000000"/>
-        </w:rPr>
-        <w:t>We enable the Perfect Forward Secrecy (PFS) by following the default. It makes IPsec peers negotiate an independent session key for each IPsec or CHILD SA. This would protect the long-term confidentiality of the IPsec traffic if the IKE shared secret is leaked. The session keys of the first CHILD_SA of a new IKEv2 connection are derived from the IKE shared secret. However, subsequent CHILD_SAs will use independent keys if PFS is used.</w:t>
+          <w:color w:val="000000" w:themeColor="text1" w:themeTint="FF" w:themeShade="FF"/>
+        </w:rPr>
+        <w:t xml:space="preserve">We enable the Perfect Forward Secrecy (PFS) by following the default. It makes IPsec peers negotiate an independent session key for each IPsec or CHILD SA. This would protect the long-term confidentiality of the IPsec traffic if the IKE shared secret is leaked. The session keys of the first CHILD_SA of a new IKEv2 connection </w:t>
+      </w:r>
+      <w:proofErr w:type="gramStart"/>
+      <w:r>
+        <w:rPr>
+          <w:color w:val="000000" w:themeColor="text1" w:themeTint="FF" w:themeShade="FF"/>
+        </w:rPr>
+        <w:t>are</w:t>
+      </w:r>
+      <w:proofErr w:type="gramEnd"/>
+      <w:r>
+        <w:rPr>
+          <w:color w:val="000000" w:themeColor="text1" w:themeTint="FF" w:themeShade="FF"/>
+        </w:rPr>
+        <w:t xml:space="preserve"> derived from the IKE shared secret. However, subsequent CHILD_SAs will use independent keys if PFS is used.</w:t>
+      </w:r>
+    </w:p>
+    <w:p>
+      <w:pPr>
+        <w:pStyle w:val="16"/>
+        <w:numPr>
+          <w:ilvl w:val="0"/>
+          <w:numId w:val="4"/>
+        </w:numPr>
+        <w:ind w:firstLineChars="0"/>
+        <w:jc w:val="left"/>
+        <w:rPr>
+          <w:noProof w:val="0"/>
+          <w:lang w:val="en-US"/>
+        </w:rPr>
+      </w:pPr>
+      <w:r>
+        <w:rPr>
+          <w:color w:val="000000" w:themeColor="text1" w:themeTint="FF" w:themeShade="FF"/>
+        </w:rPr>
+        <w:t>We enable the MOBIKE protocol</w:t>
+      </w:r>
+      <w:r>
+        <w:rPr>
+          <w:color w:val="000000" w:themeColor="text1" w:themeTint="FF" w:themeShade="FF"/>
+        </w:rPr>
+        <w:t xml:space="preserve"> by following the default as well,</w:t>
+      </w:r>
+      <w:r>
+        <w:rPr>
+          <w:color w:val="000000" w:themeColor="text1" w:themeTint="FF" w:themeShade="FF"/>
+        </w:rPr>
+        <w:t xml:space="preserve"> </w:t>
+      </w:r>
+      <w:r>
+        <w:rPr>
+          <w:color w:val="000000" w:themeColor="text1" w:themeTint="FF" w:themeShade="FF"/>
+        </w:rPr>
+        <w:t>MOBIKE allows that, i</w:t>
+      </w:r>
+      <w:r>
+        <w:rPr>
+          <w:color w:val="000000" w:themeColor="text1" w:themeTint="FF" w:themeShade="FF"/>
+        </w:rPr>
+        <w:t xml:space="preserve">f the configuration changes, route lookups are done to find a better path than the current one and, if necessary, the path is changed using a MOBIKE update (UPDATE_SA_ADDRESS). </w:t>
       </w:r>
     </w:p>
     <w:sectPr>
@@ -2644,6 +2703,176 @@
 
 <file path=word/numbering.xml><?xml version="1.0" encoding="utf-8"?>
 <w:numbering xmlns:wpc="http://schemas.microsoft.com/office/word/2010/wordprocessingCanvas" xmlns:mc="http://schemas.openxmlformats.org/markup-compatibility/2006" xmlns:o="urn:schemas-microsoft-com:office:office" xmlns:r="http://schemas.openxmlformats.org/officeDocument/2006/relationships" xmlns:m="http://schemas.openxmlformats.org/officeDocument/2006/math" xmlns:v="urn:schemas-microsoft-com:vml" xmlns:wp14="http://schemas.microsoft.com/office/word/2010/wordprocessingDrawing" xmlns:wp="http://schemas.openxmlformats.org/drawingml/2006/wordprocessingDrawing" xmlns:w10="urn:schemas-microsoft-com:office:word" xmlns:w="http://schemas.openxmlformats.org/wordprocessingml/2006/main" xmlns:w14="http://schemas.microsoft.com/office/word/2010/wordml" xmlns:wpg="http://schemas.microsoft.com/office/word/2010/wordprocessingGroup" xmlns:wpi="http://schemas.microsoft.com/office/word/2010/wordprocessingInk" xmlns:wne="http://schemas.microsoft.com/office/word/2006/wordml" xmlns:wps="http://schemas.microsoft.com/office/word/2010/wordprocessingShape" xmlns:wpsCustomData="http://www.wps.cn/officeDocument/2013/wpsCustomData" mc:Ignorable="w14 wp14">
+  <w:abstractNum xmlns:w="http://schemas.openxmlformats.org/wordprocessingml/2006/main" w:abstractNumId="6">
+    <w:nsid w:val="4c1f1658"/>
+    <w:multiLevelType xmlns:w="http://schemas.openxmlformats.org/wordprocessingml/2006/main" w:val="hybridMultilevel"/>
+    <w:lvl xmlns:w="http://schemas.openxmlformats.org/wordprocessingml/2006/main" w:ilvl="0">
+      <w:start w:val="1"/>
+      <w:numFmt w:val="decimal"/>
+      <w:lvlText w:val="%1."/>
+      <w:lvlJc w:val="left"/>
+      <w:pPr>
+        <w:ind w:left="720" w:hanging="360"/>
+      </w:pPr>
+    </w:lvl>
+    <w:lvl xmlns:w="http://schemas.openxmlformats.org/wordprocessingml/2006/main" w:ilvl="1">
+      <w:start w:val="1"/>
+      <w:numFmt w:val="lowerLetter"/>
+      <w:lvlText w:val="%2."/>
+      <w:lvlJc w:val="left"/>
+      <w:pPr>
+        <w:ind w:left="1440" w:hanging="360"/>
+      </w:pPr>
+    </w:lvl>
+    <w:lvl xmlns:w="http://schemas.openxmlformats.org/wordprocessingml/2006/main" w:ilvl="2">
+      <w:start w:val="1"/>
+      <w:numFmt w:val="lowerRoman"/>
+      <w:lvlText w:val="%3."/>
+      <w:lvlJc w:val="right"/>
+      <w:pPr>
+        <w:ind w:left="2160" w:hanging="180"/>
+      </w:pPr>
+    </w:lvl>
+    <w:lvl xmlns:w="http://schemas.openxmlformats.org/wordprocessingml/2006/main" w:ilvl="3">
+      <w:start w:val="1"/>
+      <w:numFmt w:val="decimal"/>
+      <w:lvlText w:val="%4."/>
+      <w:lvlJc w:val="left"/>
+      <w:pPr>
+        <w:ind w:left="2880" w:hanging="360"/>
+      </w:pPr>
+    </w:lvl>
+    <w:lvl xmlns:w="http://schemas.openxmlformats.org/wordprocessingml/2006/main" w:ilvl="4">
+      <w:start w:val="1"/>
+      <w:numFmt w:val="lowerLetter"/>
+      <w:lvlText w:val="%5."/>
+      <w:lvlJc w:val="left"/>
+      <w:pPr>
+        <w:ind w:left="3600" w:hanging="360"/>
+      </w:pPr>
+    </w:lvl>
+    <w:lvl xmlns:w="http://schemas.openxmlformats.org/wordprocessingml/2006/main" w:ilvl="5">
+      <w:start w:val="1"/>
+      <w:numFmt w:val="lowerRoman"/>
+      <w:lvlText w:val="%6."/>
+      <w:lvlJc w:val="right"/>
+      <w:pPr>
+        <w:ind w:left="4320" w:hanging="180"/>
+      </w:pPr>
+    </w:lvl>
+    <w:lvl xmlns:w="http://schemas.openxmlformats.org/wordprocessingml/2006/main" w:ilvl="6">
+      <w:start w:val="1"/>
+      <w:numFmt w:val="decimal"/>
+      <w:lvlText w:val="%7."/>
+      <w:lvlJc w:val="left"/>
+      <w:pPr>
+        <w:ind w:left="5040" w:hanging="360"/>
+      </w:pPr>
+    </w:lvl>
+    <w:lvl xmlns:w="http://schemas.openxmlformats.org/wordprocessingml/2006/main" w:ilvl="7">
+      <w:start w:val="1"/>
+      <w:numFmt w:val="lowerLetter"/>
+      <w:lvlText w:val="%8."/>
+      <w:lvlJc w:val="left"/>
+      <w:pPr>
+        <w:ind w:left="5760" w:hanging="360"/>
+      </w:pPr>
+    </w:lvl>
+    <w:lvl xmlns:w="http://schemas.openxmlformats.org/wordprocessingml/2006/main" w:ilvl="8">
+      <w:start w:val="1"/>
+      <w:numFmt w:val="lowerRoman"/>
+      <w:lvlText w:val="%9."/>
+      <w:lvlJc w:val="right"/>
+      <w:pPr>
+        <w:ind w:left="6480" w:hanging="180"/>
+      </w:pPr>
+    </w:lvl>
+  </w:abstractNum>
+  <w:abstractNum xmlns:w="http://schemas.openxmlformats.org/wordprocessingml/2006/main" w:abstractNumId="5">
+    <w:nsid w:val="67ca80fd"/>
+    <w:multiLevelType xmlns:w="http://schemas.openxmlformats.org/wordprocessingml/2006/main" w:val="hybridMultilevel"/>
+    <w:lvl xmlns:w="http://schemas.openxmlformats.org/wordprocessingml/2006/main" w:ilvl="0">
+      <w:start w:val="1"/>
+      <w:numFmt w:val="decimal"/>
+      <w:lvlText w:val="%1."/>
+      <w:lvlJc w:val="left"/>
+      <w:pPr>
+        <w:ind w:left="720" w:hanging="360"/>
+      </w:pPr>
+    </w:lvl>
+    <w:lvl xmlns:w="http://schemas.openxmlformats.org/wordprocessingml/2006/main" w:ilvl="1">
+      <w:start w:val="1"/>
+      <w:numFmt w:val="lowerLetter"/>
+      <w:lvlText w:val="%2."/>
+      <w:lvlJc w:val="left"/>
+      <w:pPr>
+        <w:ind w:left="1440" w:hanging="360"/>
+      </w:pPr>
+    </w:lvl>
+    <w:lvl xmlns:w="http://schemas.openxmlformats.org/wordprocessingml/2006/main" w:ilvl="2">
+      <w:start w:val="1"/>
+      <w:numFmt w:val="lowerRoman"/>
+      <w:lvlText w:val="%3."/>
+      <w:lvlJc w:val="right"/>
+      <w:pPr>
+        <w:ind w:left="2160" w:hanging="180"/>
+      </w:pPr>
+    </w:lvl>
+    <w:lvl xmlns:w="http://schemas.openxmlformats.org/wordprocessingml/2006/main" w:ilvl="3">
+      <w:start w:val="1"/>
+      <w:numFmt w:val="decimal"/>
+      <w:lvlText w:val="%4."/>
+      <w:lvlJc w:val="left"/>
+      <w:pPr>
+        <w:ind w:left="2880" w:hanging="360"/>
+      </w:pPr>
+    </w:lvl>
+    <w:lvl xmlns:w="http://schemas.openxmlformats.org/wordprocessingml/2006/main" w:ilvl="4">
+      <w:start w:val="1"/>
+      <w:numFmt w:val="lowerLetter"/>
+      <w:lvlText w:val="%5."/>
+      <w:lvlJc w:val="left"/>
+      <w:pPr>
+        <w:ind w:left="3600" w:hanging="360"/>
+      </w:pPr>
+    </w:lvl>
+    <w:lvl xmlns:w="http://schemas.openxmlformats.org/wordprocessingml/2006/main" w:ilvl="5">
+      <w:start w:val="1"/>
+      <w:numFmt w:val="lowerRoman"/>
+      <w:lvlText w:val="%6."/>
+      <w:lvlJc w:val="right"/>
+      <w:pPr>
+        <w:ind w:left="4320" w:hanging="180"/>
+      </w:pPr>
+    </w:lvl>
+    <w:lvl xmlns:w="http://schemas.openxmlformats.org/wordprocessingml/2006/main" w:ilvl="6">
+      <w:start w:val="1"/>
+      <w:numFmt w:val="decimal"/>
+      <w:lvlText w:val="%7."/>
+      <w:lvlJc w:val="left"/>
+      <w:pPr>
+        <w:ind w:left="5040" w:hanging="360"/>
+      </w:pPr>
+    </w:lvl>
+    <w:lvl xmlns:w="http://schemas.openxmlformats.org/wordprocessingml/2006/main" w:ilvl="7">
+      <w:start w:val="1"/>
+      <w:numFmt w:val="lowerLetter"/>
+      <w:lvlText w:val="%8."/>
+      <w:lvlJc w:val="left"/>
+      <w:pPr>
+        <w:ind w:left="5760" w:hanging="360"/>
+      </w:pPr>
+    </w:lvl>
+    <w:lvl xmlns:w="http://schemas.openxmlformats.org/wordprocessingml/2006/main" w:ilvl="8">
+      <w:start w:val="1"/>
+      <w:numFmt w:val="lowerRoman"/>
+      <w:lvlText w:val="%9."/>
+      <w:lvlJc w:val="right"/>
+      <w:pPr>
+        <w:ind w:left="6480" w:hanging="180"/>
+      </w:pPr>
+    </w:lvl>
+  </w:abstractNum>
   <w:abstractNum xmlns:w="http://schemas.openxmlformats.org/wordprocessingml/2006/main" w:abstractNumId="4">
     <w:nsid w:val="1f63422b"/>
     <w:multiLevelType xmlns:w="http://schemas.openxmlformats.org/wordprocessingml/2006/main" w:val="hybridMultilevel"/>
@@ -3085,6 +3314,12 @@
       </w:pPr>
     </w:lvl>
   </w:abstractNum>
+  <w:num w:numId="7">
+    <w:abstractNumId w:val="6"/>
+  </w:num>
+  <w:num w:numId="6">
+    <w:abstractNumId w:val="5"/>
+  </w:num>
   <w:num w:numId="5">
     <w:abstractNumId w:val="4"/>
   </w:num>

</xml_diff>